<commit_message>
added master js and css
</commit_message>
<xml_diff>
--- a/2 step/основы JavaScript.docx
+++ b/2 step/основы JavaScript.docx
@@ -69,17 +69,7 @@
           <w:sz w:val="28"/>
           <w:szCs w:val="28"/>
         </w:rPr>
-        <w:t>. То есть ти</w:t>
-      </w:r>
-      <w:bookmarkStart w:id="0" w:name="_GoBack"/>
-      <w:bookmarkEnd w:id="0"/>
-      <w:r>
-        <w:rPr>
-          <w:rFonts w:ascii="Times New Roman" w:hAnsi="Times New Roman" w:cs="Times New Roman"/>
-          <w:sz w:val="28"/>
-          <w:szCs w:val="28"/>
-        </w:rPr>
-        <w:t>п данных переменной изменяется от значения, хранящегося в нем.</w:t>
+        <w:t>. То есть тип данных переменной изменяется от значения, хранящегося в нем.</w:t>
       </w:r>
     </w:p>
     <w:p>
@@ -8185,6 +8175,8 @@
         </w:rPr>
         <w:t>Другие методы:</w:t>
       </w:r>
+      <w:bookmarkStart w:id="0" w:name="_GoBack"/>
+      <w:bookmarkEnd w:id="0"/>
     </w:p>
     <w:p>
       <w:pPr>
@@ -8842,6 +8834,41 @@
         </w:rPr>
         <w:t xml:space="preserve"> элементы. Добавлять можно как обычные элементы, так и массивы.</w:t>
       </w:r>
+      <w:r>
+        <w:rPr>
+          <w:rFonts w:ascii="Times New Roman" w:hAnsi="Times New Roman" w:cs="Times New Roman"/>
+          <w:sz w:val="28"/>
+          <w:szCs w:val="28"/>
+        </w:rPr>
+        <w:t xml:space="preserve"> </w:t>
+      </w:r>
+      <w:r>
+        <w:rPr>
+          <w:rFonts w:ascii="Times New Roman" w:hAnsi="Times New Roman" w:cs="Times New Roman"/>
+          <w:sz w:val="28"/>
+          <w:szCs w:val="28"/>
+        </w:rPr>
+        <w:t xml:space="preserve">Из массива копируются все элементы. Обычный объект может копироваться как массив (поэлементно) если у него есть свойство </w:t>
+      </w:r>
+      <w:proofErr w:type="spellStart"/>
+      <w:r>
+        <w:rPr>
+          <w:rFonts w:ascii="Times New Roman" w:hAnsi="Times New Roman" w:cs="Times New Roman"/>
+          <w:b/>
+          <w:sz w:val="28"/>
+          <w:szCs w:val="28"/>
+        </w:rPr>
+        <w:t>Symbol.isConcatSpreadable</w:t>
+      </w:r>
+      <w:proofErr w:type="spellEnd"/>
+      <w:r>
+        <w:rPr>
+          <w:rFonts w:ascii="Times New Roman" w:hAnsi="Times New Roman" w:cs="Times New Roman"/>
+          <w:sz w:val="28"/>
+          <w:szCs w:val="28"/>
+        </w:rPr>
+        <w:t>.</w:t>
+      </w:r>
     </w:p>
     <w:p>
       <w:pPr>
@@ -9578,6 +9605,7 @@
           <w:szCs w:val="28"/>
           <w:lang w:val="en-US"/>
         </w:rPr>
+        <w:lastRenderedPageBreak/>
         <w:t>arr</w:t>
       </w:r>
       <w:proofErr w:type="spellEnd"/>
@@ -9664,7 +9692,6 @@
           <w:szCs w:val="28"/>
           <w:lang w:val="en-US"/>
         </w:rPr>
-        <w:lastRenderedPageBreak/>
         <w:t>a</w:t>
       </w:r>
       <w:r>
@@ -10770,6 +10797,7 @@
           <w:szCs w:val="24"/>
           <w:lang w:eastAsia="ru-RU"/>
         </w:rPr>
+        <w:lastRenderedPageBreak/>
         <w:t xml:space="preserve">Сложение </w:t>
       </w:r>
       <w:r>
@@ -10854,7 +10882,6 @@
           <w:szCs w:val="24"/>
           <w:lang w:eastAsia="ru-RU"/>
         </w:rPr>
-        <w:lastRenderedPageBreak/>
         <w:t xml:space="preserve">Умножение </w:t>
       </w:r>
       <w:r>
@@ -12409,6 +12436,7 @@
           <w:szCs w:val="24"/>
           <w:lang w:eastAsia="ru-RU"/>
         </w:rPr>
+        <w:lastRenderedPageBreak/>
         <w:t xml:space="preserve">Больше/меньше: </w:t>
       </w:r>
       <w:proofErr w:type="gramStart"/>
@@ -12480,7 +12508,6 @@
           <w:szCs w:val="24"/>
           <w:lang w:eastAsia="ru-RU"/>
         </w:rPr>
-        <w:lastRenderedPageBreak/>
         <w:t xml:space="preserve">Больше/меньше или равно: </w:t>
       </w:r>
       <w:proofErr w:type="gramStart"/>
@@ -13685,6 +13712,7 @@
           <w:szCs w:val="28"/>
           <w:highlight w:val="yellow"/>
         </w:rPr>
+        <w:lastRenderedPageBreak/>
         <w:t>Приоритет  &amp;</w:t>
       </w:r>
       <w:proofErr w:type="gramEnd"/>
@@ -13714,7 +13742,6 @@
           <w:szCs w:val="28"/>
           <w:highlight w:val="yellow"/>
         </w:rPr>
-        <w:lastRenderedPageBreak/>
         <w:t xml:space="preserve">Оператор нулевого слияния (??) </w:t>
       </w:r>
       <w:r>
@@ -34309,7 +34336,7 @@
 </file>
 
 <file path=customXml/itemProps1.xml><?xml version="1.0" encoding="utf-8"?>
-<ds:datastoreItem xmlns:ds="http://schemas.openxmlformats.org/officeDocument/2006/customXml" ds:itemID="{28CA50B7-F2C0-4CF5-9EE3-0D32D6009FD7}">
+<ds:datastoreItem xmlns:ds="http://schemas.openxmlformats.org/officeDocument/2006/customXml" ds:itemID="{5D4244D0-CC8D-43F7-9638-B63A65128453}">
   <ds:schemaRefs>
     <ds:schemaRef ds:uri="http://schemas.openxmlformats.org/officeDocument/2006/bibliography"/>
   </ds:schemaRefs>

</xml_diff>